<commit_message>
almost finished part B's dry
</commit_message>
<xml_diff>
--- a/דוח בינה 3.docx
+++ b/דוח בינה 3.docx
@@ -29,32 +29,511 @@
       <w:r>
         <w:rPr>
           <w:rFonts w:hint="cs"/>
-          <w:rtl/>
-        </w:rPr>
-        <w:t xml:space="preserve">3.2) לצרף קבצי פלט! חשוב לשמור על עקביות זו משום שהחלוקה אקראית. אמנם מספר הדוגמאות המסווגות כחיוביות ושליליות קבוע בכל קבוצה עבור כל הרצה של הפונקציה (עם אותו </w:t>
-      </w:r>
-      <w:proofErr w:type="spellStart"/>
-      <w:r>
-        <w:t>num_folds</w:t>
-      </w:r>
-      <w:proofErr w:type="spellEnd"/>
-      <w:r>
-        <w:rPr>
-          <w:rFonts w:hint="cs"/>
-          <w:rtl/>
-        </w:rPr>
-        <w:t>) אבל הדוגמאות מחולקות בין הקבוצות באופן אקראי. לכן על מנת לשמור על אותו מסווג יש להשתמש באותה החלוקה, כלומר לקרוא לפונקציה פעם אחת בלבד.</w:t>
+          <w:highlight w:val="yellow"/>
+          <w:rtl/>
+        </w:rPr>
+        <w:t>3.2) לצרף קבצי פלט!</w:t>
       </w:r>
     </w:p>
     <w:p>
       <w:pPr>
         <w:rPr>
-          <w:rFonts w:hint="cs"/>
-          <w:rtl/>
-        </w:rPr>
-      </w:pPr>
+          <w:rtl/>
+        </w:rPr>
+      </w:pPr>
+      <w:r>
+        <w:rPr>
+          <w:rFonts w:hint="cs"/>
+          <w:rtl/>
+        </w:rPr>
+        <w:t xml:space="preserve">חשוב לשמור על עקביות זו משום שהחלוקה אקראית. אמנם מספר הדוגמאות המסווגות כחיוביות ושליליות קבוע בכל קבוצה עבור כל הרצה של הפונקציה (עם אותו </w:t>
+      </w:r>
+      <w:proofErr w:type="spellStart"/>
+      <w:r>
+        <w:t>num_folds</w:t>
+      </w:r>
+      <w:proofErr w:type="spellEnd"/>
+      <w:r>
+        <w:rPr>
+          <w:rFonts w:hint="cs"/>
+          <w:rtl/>
+        </w:rPr>
+        <w:t>) אבל הדוגמאות מחולקות בין הקבוצות באופן אקראי. לכן על מנת לשמור על אותו מסווג יש להשתמש באותה החלוקה, כלומר לקרוא לפונקציה פעם אחת בלבד.</w:t>
+      </w:r>
+    </w:p>
+    <w:p>
+      <w:pPr>
+        <w:rPr>
+          <w:highlight w:val="yellow"/>
+          <w:rtl/>
+        </w:rPr>
+      </w:pPr>
+      <w:r>
+        <w:rPr>
+          <w:rFonts w:hint="cs"/>
+          <w:highlight w:val="yellow"/>
+          <w:rtl/>
+        </w:rPr>
+        <w:t xml:space="preserve">5.1) להוסיף </w:t>
+      </w:r>
+      <w:r>
+        <w:rPr>
+          <w:highlight w:val="yellow"/>
+        </w:rPr>
+        <w:t>csv</w:t>
+      </w:r>
+      <w:r>
+        <w:rPr>
+          <w:rFonts w:hint="cs"/>
+          <w:highlight w:val="yellow"/>
+          <w:rtl/>
+        </w:rPr>
+        <w:t>!</w:t>
+      </w:r>
+    </w:p>
+    <w:p>
+      <w:pPr>
+        <w:rPr>
+          <w:rFonts w:hint="cs"/>
+          <w:rtl/>
+        </w:rPr>
+      </w:pPr>
+      <w:r>
+        <w:rPr>
+          <w:rFonts w:hint="cs"/>
+          <w:highlight w:val="yellow"/>
+          <w:rtl/>
+        </w:rPr>
+        <w:t xml:space="preserve">5.2) </w:t>
+      </w:r>
+      <w:r>
+        <w:rPr>
+          <w:rFonts w:hint="cs"/>
+          <w:highlight w:val="yellow"/>
+          <w:rtl/>
+        </w:rPr>
+        <w:t>להוסיף גרף!</w:t>
+      </w:r>
+    </w:p>
+    <w:p>
+      <w:pPr>
+        <w:rPr>
+          <w:rtl/>
+        </w:rPr>
+      </w:pPr>
+      <w:r>
+        <w:rPr>
+          <w:rFonts w:hint="cs"/>
+          <w:rtl/>
+        </w:rPr>
+        <w:t>5.3</w:t>
+      </w:r>
+      <w:r>
+        <w:rPr>
+          <w:rFonts w:hint="cs"/>
+          <w:rtl/>
+        </w:rPr>
+        <w:t xml:space="preserve"> + 5</w:t>
+      </w:r>
+      <w:r>
+        <w:rPr>
+          <w:rFonts w:hint="cs"/>
+          <w:rtl/>
+        </w:rPr>
+        <w:t>.4</w:t>
+      </w:r>
+      <w:r>
+        <w:rPr>
+          <w:rFonts w:hint="cs"/>
+          <w:rtl/>
+        </w:rPr>
+        <w:t xml:space="preserve">) כפי שניתן לראות מהגרף, הביצועים הטובים ביותר התקבלו עבור </w:t>
+      </w:r>
+      <w:r>
+        <w:t>k = 1</w:t>
+      </w:r>
+      <w:r>
+        <w:rPr>
+          <w:rFonts w:hint="cs"/>
+          <w:rtl/>
+        </w:rPr>
+        <w:t xml:space="preserve"> והביצועים הגרועים ביותר התקבלו עבור </w:t>
+      </w:r>
+      <w:r>
+        <w:t xml:space="preserve">k = </w:t>
+      </w:r>
+      <w:r>
+        <w:t>7</w:t>
+      </w:r>
+      <w:r>
+        <w:rPr>
+          <w:rFonts w:hint="cs"/>
+          <w:rtl/>
+        </w:rPr>
+        <w:t xml:space="preserve"> עם ערכי דיוק ממוצע של 0.953 ו-</w:t>
+      </w:r>
+      <w:r>
+        <w:rPr>
+          <w:rFonts w:hint="cs"/>
+          <w:rtl/>
+        </w:rPr>
+        <w:t>0.937</w:t>
+      </w:r>
+      <w:r>
+        <w:rPr>
+          <w:rFonts w:hint="cs"/>
+          <w:rtl/>
+        </w:rPr>
+        <w:t xml:space="preserve"> בהתאמה.</w:t>
+      </w:r>
+    </w:p>
+    <w:p>
+      <w:pPr>
+        <w:rPr>
+          <w:rtl/>
+        </w:rPr>
+      </w:pPr>
+      <w:r>
+        <w:rPr>
+          <w:rFonts w:hint="cs"/>
+          <w:rtl/>
+        </w:rPr>
+        <w:t>ראשית, נציין שהבדלי הדיוק יחסית קטנים</w:t>
+      </w:r>
+      <w:r>
+        <w:rPr>
+          <w:rFonts w:hint="cs"/>
+          <w:rtl/>
+        </w:rPr>
+        <w:t xml:space="preserve"> וכן החלוקה ל-</w:t>
+      </w:r>
+      <w:r>
+        <w:t>folds</w:t>
+      </w:r>
+      <w:r>
+        <w:rPr>
+          <w:rFonts w:hint="cs"/>
+          <w:rtl/>
+        </w:rPr>
+        <w:t xml:space="preserve"> אקראית,</w:t>
+      </w:r>
+      <w:r>
+        <w:rPr>
+          <w:rFonts w:hint="cs"/>
+          <w:rtl/>
+        </w:rPr>
+        <w:t xml:space="preserve"> לכן לא ניתן להסיק מסקנות נחרצות</w:t>
+      </w:r>
+      <w:r>
+        <w:rPr>
+          <w:rFonts w:hint="cs"/>
+          <w:rtl/>
+        </w:rPr>
+        <w:t xml:space="preserve"> מדי</w:t>
+      </w:r>
+      <w:r>
+        <w:rPr>
+          <w:rFonts w:hint="cs"/>
+          <w:rtl/>
+        </w:rPr>
+        <w:t xml:space="preserve"> מהתוצאות.</w:t>
+      </w:r>
+    </w:p>
+    <w:p>
+      <w:pPr>
+        <w:rPr>
+          <w:rtl/>
+        </w:rPr>
+      </w:pPr>
+      <w:r>
+        <w:rPr>
+          <w:rFonts w:hint="cs"/>
+          <w:rtl/>
+        </w:rPr>
+        <w:t xml:space="preserve">אם בכל זאת מנתחים את התוצאות </w:t>
+      </w:r>
+      <w:r>
+        <w:rPr>
+          <w:rFonts w:hint="cs"/>
+          <w:rtl/>
+        </w:rPr>
+        <w:t xml:space="preserve">ניתן לשער שהביצועים היו מיטביים עבור </w:t>
+      </w:r>
+      <w:r>
+        <w:t xml:space="preserve"> k = 1</w:t>
+      </w:r>
+      <w:r>
+        <w:rPr>
+          <w:rFonts w:hint="cs"/>
+          <w:rtl/>
+        </w:rPr>
+        <w:t xml:space="preserve"> </w:t>
+      </w:r>
+      <w:r>
+        <w:rPr>
+          <w:rFonts w:hint="cs"/>
+          <w:rtl/>
+        </w:rPr>
+        <w:t xml:space="preserve">וגרועים ביותר עבור </w:t>
+      </w:r>
+      <w:r>
+        <w:t>k=7</w:t>
+      </w:r>
+      <w:r>
+        <w:rPr>
+          <w:rFonts w:hint="cs"/>
+          <w:rtl/>
+        </w:rPr>
+        <w:t xml:space="preserve"> </w:t>
+      </w:r>
+      <w:r>
+        <w:rPr>
+          <w:rFonts w:hint="cs"/>
+          <w:rtl/>
+        </w:rPr>
+        <w:t>משום שהגיוני ש</w:t>
+      </w:r>
+      <w:r>
+        <w:rPr>
+          <w:rFonts w:hint="cs"/>
+          <w:rtl/>
+        </w:rPr>
+        <w:t>ככ</w:t>
+      </w:r>
+      <w:r>
+        <w:rPr>
+          <w:rFonts w:hint="cs"/>
+          <w:rtl/>
+        </w:rPr>
+        <w:t>ל</w:t>
+      </w:r>
+      <w:r>
+        <w:rPr>
+          <w:rFonts w:hint="cs"/>
+          <w:rtl/>
+        </w:rPr>
+        <w:t xml:space="preserve"> ש</w:t>
+      </w:r>
+      <w:r>
+        <w:rPr>
+          <w:rFonts w:hint="cs"/>
+          <w:rtl/>
+        </w:rPr>
+        <w:t>אדם</w:t>
+      </w:r>
+      <w:r>
+        <w:rPr>
+          <w:rFonts w:hint="cs"/>
+          <w:rtl/>
+        </w:rPr>
+        <w:t xml:space="preserve"> דומה יותר לאדם אחר, מבחינת נתונים גופניים, כך</w:t>
+      </w:r>
+      <w:r>
+        <w:rPr>
+          <w:rFonts w:hint="cs"/>
+          <w:rtl/>
+        </w:rPr>
+        <w:t xml:space="preserve"> </w:t>
+      </w:r>
+      <w:r>
+        <w:rPr>
+          <w:rFonts w:hint="cs"/>
+          <w:rtl/>
+        </w:rPr>
+        <w:t>סביר יותר ש</w:t>
+      </w:r>
+      <w:r>
+        <w:rPr>
+          <w:rFonts w:hint="cs"/>
+          <w:rtl/>
+        </w:rPr>
+        <w:t xml:space="preserve">יהיו </w:t>
+      </w:r>
+      <w:r>
+        <w:rPr>
+          <w:rFonts w:hint="cs"/>
+          <w:rtl/>
+        </w:rPr>
+        <w:t xml:space="preserve">לו </w:t>
+      </w:r>
+      <w:r>
+        <w:rPr>
+          <w:rFonts w:hint="cs"/>
+          <w:rtl/>
+        </w:rPr>
+        <w:t>בעיות רפואיות דומות</w:t>
+      </w:r>
+      <w:r>
+        <w:rPr>
+          <w:rFonts w:hint="cs"/>
+          <w:rtl/>
+        </w:rPr>
+        <w:t xml:space="preserve"> לאותו אדם</w:t>
+      </w:r>
+      <w:r>
+        <w:rPr>
+          <w:rFonts w:hint="cs"/>
+          <w:rtl/>
+        </w:rPr>
+        <w:t>. לכן</w:t>
+      </w:r>
+      <w:r>
+        <w:rPr>
+          <w:rFonts w:hint="cs"/>
+          <w:rtl/>
+        </w:rPr>
+        <w:t>,</w:t>
+      </w:r>
+      <w:r>
+        <w:rPr>
+          <w:rFonts w:hint="cs"/>
+          <w:rtl/>
+        </w:rPr>
+        <w:t xml:space="preserve"> במקרה שלנו</w:t>
+      </w:r>
+      <w:r>
+        <w:rPr>
+          <w:rFonts w:hint="cs"/>
+          <w:rtl/>
+        </w:rPr>
+        <w:t>,</w:t>
+      </w:r>
+      <w:r>
+        <w:rPr>
+          <w:rFonts w:hint="cs"/>
+          <w:rtl/>
+        </w:rPr>
+        <w:t xml:space="preserve"> סביר שלאדם יהיו בעיות לב אם לאדם הדומה לו ביותר מבחינת נתונים גופניים יש בעיות לב, והתחשבות באנשים דומים פחות יכולה א</w:t>
+      </w:r>
+      <w:r>
+        <w:rPr>
+          <w:rFonts w:hint="cs"/>
+          <w:rtl/>
+        </w:rPr>
+        <w:t>ף</w:t>
+      </w:r>
+      <w:r>
+        <w:rPr>
+          <w:rFonts w:hint="cs"/>
+          <w:rtl/>
+        </w:rPr>
+        <w:t xml:space="preserve"> לפגוע בדיוק המסווג כפי שניתן לראות בתוצאותינו</w:t>
+      </w:r>
+      <w:r>
+        <w:rPr>
+          <w:rFonts w:hint="cs"/>
+          <w:rtl/>
+        </w:rPr>
+        <w:t>.</w:t>
+      </w:r>
+    </w:p>
+    <w:p>
+      <w:pPr>
+        <w:rPr>
+          <w:rtl/>
+        </w:rPr>
+      </w:pPr>
+      <w:r>
+        <w:rPr>
+          <w:rFonts w:hint="cs"/>
+          <w:rtl/>
+        </w:rPr>
+        <w:t xml:space="preserve">בתוצאותינו ניתן להבחין במגמת ירידה בטיב הביצוע ככל שגדל ערכו של </w:t>
+      </w:r>
+      <w:r>
+        <w:t>k</w:t>
+      </w:r>
+      <w:r>
+        <w:rPr>
+          <w:rFonts w:hint="cs"/>
+          <w:rtl/>
+        </w:rPr>
+        <w:t xml:space="preserve">, דבר שמחזק את הנימוק מעלה (הדיוקים הממוצעים עבור </w:t>
+      </w:r>
+      <w:r>
+        <w:t>k = 3, 5</w:t>
+      </w:r>
+      <w:r>
+        <w:rPr>
+          <w:rFonts w:hint="cs"/>
+          <w:rtl/>
+        </w:rPr>
+        <w:t xml:space="preserve"> כמעט זהים וכנ"ל עבור </w:t>
+      </w:r>
+      <w:r>
+        <w:t>k = 7, 13</w:t>
+      </w:r>
+      <w:r>
+        <w:rPr>
+          <w:rFonts w:hint="cs"/>
+          <w:rtl/>
+        </w:rPr>
+        <w:t>).</w:t>
+      </w:r>
+    </w:p>
+    <w:p>
+      <w:pPr>
+        <w:rPr>
+          <w:highlight w:val="yellow"/>
+          <w:rtl/>
+        </w:rPr>
+      </w:pPr>
+      <w:r>
+        <w:rPr>
+          <w:rFonts w:hint="cs"/>
+          <w:highlight w:val="yellow"/>
+          <w:rtl/>
+        </w:rPr>
+        <w:t>7.3)</w:t>
+      </w:r>
+      <w:r>
+        <w:rPr>
+          <w:rFonts w:hint="cs"/>
+          <w:highlight w:val="yellow"/>
+          <w:rtl/>
+        </w:rPr>
+        <w:t xml:space="preserve"> להוסיף </w:t>
+      </w:r>
+      <w:r>
+        <w:rPr>
+          <w:highlight w:val="yellow"/>
+        </w:rPr>
+        <w:t>csv</w:t>
+      </w:r>
+      <w:r>
+        <w:rPr>
+          <w:rFonts w:hint="cs"/>
+          <w:highlight w:val="yellow"/>
+          <w:rtl/>
+        </w:rPr>
+        <w:t>!</w:t>
+      </w:r>
+    </w:p>
+    <w:p>
+      <w:pPr>
+        <w:rPr>
+          <w:highlight w:val="yellow"/>
+          <w:rtl/>
+        </w:rPr>
+      </w:pPr>
+      <w:r>
+        <w:rPr>
+          <w:rFonts w:hint="cs"/>
+          <w:highlight w:val="yellow"/>
+          <w:rtl/>
+        </w:rPr>
+        <w:t>7.4) הניסוי שבו התקבלו התוצאות הטובות ביותר הוא...</w:t>
+      </w:r>
       <w:bookmarkStart w:id="0" w:name="_GoBack"/>
       <w:bookmarkEnd w:id="0"/>
+    </w:p>
+    <w:p>
+      <w:pPr>
+        <w:rPr>
+          <w:rFonts w:hint="cs"/>
+          <w:rtl/>
+        </w:rPr>
+      </w:pPr>
     </w:p>
     <w:p>
       <w:pPr>
@@ -499,6 +978,16 @@
     <w:semiHidden/>
     <w:unhideWhenUsed/>
   </w:style>
+  <w:style w:type="character" w:styleId="a3">
+    <w:name w:val="Placeholder Text"/>
+    <w:basedOn w:val="a0"/>
+    <w:uiPriority w:val="99"/>
+    <w:semiHidden/>
+    <w:rsid w:val="00DF3979"/>
+    <w:rPr>
+      <w:color w:val="808080"/>
+    </w:rPr>
+  </w:style>
 </w:styles>
 </file>
 

</xml_diff>

<commit_message>
edit part B in latex + csv's and graph
</commit_message>
<xml_diff>
--- a/דוח בינה 3.docx
+++ b/דוח בינה 3.docx
@@ -5,6 +5,7 @@
     <w:p>
       <w:pPr>
         <w:rPr>
+          <w:rFonts w:ascii="David" w:hAnsi="David"/>
           <w:sz w:val="32"/>
           <w:szCs w:val="32"/>
           <w:rtl/>
@@ -12,7 +13,7 @@
       </w:pPr>
       <w:r>
         <w:rPr>
-          <w:rFonts w:hint="cs"/>
+          <w:rFonts w:ascii="David" w:hAnsi="David"/>
           <w:sz w:val="32"/>
           <w:szCs w:val="32"/>
           <w:rtl/>
@@ -23,12 +24,13 @@
     <w:p>
       <w:pPr>
         <w:rPr>
-          <w:rtl/>
-        </w:rPr>
-      </w:pPr>
-      <w:r>
-        <w:rPr>
-          <w:rFonts w:hint="cs"/>
+          <w:rFonts w:ascii="David" w:hAnsi="David"/>
+          <w:rtl/>
+        </w:rPr>
+      </w:pPr>
+      <w:r>
+        <w:rPr>
+          <w:rFonts w:ascii="David" w:hAnsi="David"/>
           <w:highlight w:val="yellow"/>
           <w:rtl/>
         </w:rPr>
@@ -38,24 +40,28 @@
     <w:p>
       <w:pPr>
         <w:rPr>
-          <w:rtl/>
-        </w:rPr>
-      </w:pPr>
-      <w:r>
-        <w:rPr>
-          <w:rFonts w:hint="cs"/>
+          <w:rFonts w:ascii="David" w:hAnsi="David"/>
+          <w:rtl/>
+        </w:rPr>
+      </w:pPr>
+      <w:r>
+        <w:rPr>
+          <w:rFonts w:ascii="David" w:hAnsi="David"/>
           <w:rtl/>
         </w:rPr>
         <w:t xml:space="preserve">חשוב לשמור על עקביות זו משום שהחלוקה אקראית. אמנם מספר הדוגמאות המסווגות כחיוביות ושליליות קבוע בכל קבוצה עבור כל הרצה של הפונקציה (עם אותו </w:t>
       </w:r>
       <w:proofErr w:type="spellStart"/>
       <w:r>
+        <w:rPr>
+          <w:rFonts w:ascii="David" w:hAnsi="David"/>
+        </w:rPr>
         <w:t>num_folds</w:t>
       </w:r>
       <w:proofErr w:type="spellEnd"/>
       <w:r>
         <w:rPr>
-          <w:rFonts w:hint="cs"/>
+          <w:rFonts w:ascii="David" w:hAnsi="David"/>
           <w:rtl/>
         </w:rPr>
         <w:t>) אבל הדוגמאות מחולקות בין הקבוצות באופן אקראי. לכן על מנת לשמור על אותו מסווג יש להשתמש באותה החלוקה, כלומר לקרוא לפונקציה פעם אחת בלבד.</w:t>
@@ -64,13 +70,14 @@
     <w:p>
       <w:pPr>
         <w:rPr>
+          <w:rFonts w:ascii="David" w:hAnsi="David"/>
           <w:highlight w:val="yellow"/>
           <w:rtl/>
         </w:rPr>
       </w:pPr>
       <w:r>
         <w:rPr>
-          <w:rFonts w:hint="cs"/>
+          <w:rFonts w:ascii="David" w:hAnsi="David"/>
           <w:highlight w:val="yellow"/>
           <w:rtl/>
         </w:rPr>
@@ -78,13 +85,14 @@
       </w:r>
       <w:r>
         <w:rPr>
+          <w:rFonts w:ascii="David" w:hAnsi="David"/>
           <w:highlight w:val="yellow"/>
         </w:rPr>
         <w:t>csv</w:t>
       </w:r>
       <w:r>
         <w:rPr>
-          <w:rFonts w:hint="cs"/>
+          <w:rFonts w:ascii="David" w:hAnsi="David"/>
           <w:highlight w:val="yellow"/>
           <w:rtl/>
         </w:rPr>
@@ -94,13 +102,13 @@
     <w:p>
       <w:pPr>
         <w:rPr>
-          <w:rFonts w:hint="cs"/>
-          <w:rtl/>
-        </w:rPr>
-      </w:pPr>
-      <w:r>
-        <w:rPr>
-          <w:rFonts w:hint="cs"/>
+          <w:rFonts w:ascii="David" w:hAnsi="David"/>
+          <w:rtl/>
+        </w:rPr>
+      </w:pPr>
+      <w:r>
+        <w:rPr>
+          <w:rFonts w:ascii="David" w:hAnsi="David"/>
           <w:highlight w:val="yellow"/>
           <w:rtl/>
         </w:rPr>
@@ -108,7 +116,7 @@
       </w:r>
       <w:r>
         <w:rPr>
-          <w:rFonts w:hint="cs"/>
+          <w:rFonts w:ascii="David" w:hAnsi="David"/>
           <w:highlight w:val="yellow"/>
           <w:rtl/>
         </w:rPr>
@@ -118,70 +126,80 @@
     <w:p>
       <w:pPr>
         <w:rPr>
-          <w:rtl/>
-        </w:rPr>
-      </w:pPr>
-      <w:r>
-        <w:rPr>
-          <w:rFonts w:hint="cs"/>
+          <w:rFonts w:ascii="David" w:hAnsi="David"/>
+          <w:rtl/>
+        </w:rPr>
+      </w:pPr>
+      <w:r>
+        <w:rPr>
+          <w:rFonts w:ascii="David" w:hAnsi="David"/>
           <w:rtl/>
         </w:rPr>
         <w:t>5.3</w:t>
       </w:r>
       <w:r>
         <w:rPr>
-          <w:rFonts w:hint="cs"/>
+          <w:rFonts w:ascii="David" w:hAnsi="David"/>
           <w:rtl/>
         </w:rPr>
         <w:t xml:space="preserve"> + 5</w:t>
       </w:r>
       <w:r>
         <w:rPr>
-          <w:rFonts w:hint="cs"/>
+          <w:rFonts w:ascii="David" w:hAnsi="David"/>
           <w:rtl/>
         </w:rPr>
         <w:t>.4</w:t>
       </w:r>
       <w:r>
         <w:rPr>
-          <w:rFonts w:hint="cs"/>
+          <w:rFonts w:ascii="David" w:hAnsi="David"/>
           <w:rtl/>
         </w:rPr>
         <w:t xml:space="preserve">) כפי שניתן לראות מהגרף, הביצועים הטובים ביותר התקבלו עבור </w:t>
       </w:r>
       <w:r>
+        <w:rPr>
+          <w:rFonts w:ascii="David" w:hAnsi="David"/>
+        </w:rPr>
         <w:t>k = 1</w:t>
       </w:r>
       <w:r>
         <w:rPr>
-          <w:rFonts w:hint="cs"/>
+          <w:rFonts w:ascii="David" w:hAnsi="David"/>
           <w:rtl/>
         </w:rPr>
         <w:t xml:space="preserve"> והביצועים הגרועים ביותר התקבלו עבור </w:t>
       </w:r>
       <w:r>
+        <w:rPr>
+          <w:rFonts w:ascii="David" w:hAnsi="David"/>
+        </w:rPr>
         <w:t xml:space="preserve">k = </w:t>
       </w:r>
       <w:r>
+        <w:rPr>
+          <w:rFonts w:ascii="David" w:hAnsi="David"/>
+        </w:rPr>
         <w:t>7</w:t>
       </w:r>
       <w:r>
         <w:rPr>
-          <w:rFonts w:hint="cs"/>
+          <w:rFonts w:ascii="David" w:hAnsi="David"/>
           <w:rtl/>
         </w:rPr>
         <w:t xml:space="preserve"> עם ערכי דיוק ממוצע של 0.953 ו-</w:t>
       </w:r>
       <w:r>
         <w:rPr>
-          <w:rFonts w:hint="cs"/>
+          <w:rFonts w:ascii="David" w:hAnsi="David"/>
           <w:rtl/>
         </w:rPr>
         <w:t>0.937</w:t>
       </w:r>
       <w:r>
         <w:rPr>
-          <w:rFonts w:hint="cs"/>
+          <w:rFonts w:ascii="David" w:hAnsi="David"/>
           <w:rtl/>
         </w:rPr>
         <w:t xml:space="preserve"> בהתאמה.</w:t>
@@ -190,50 +208,54 @@
     <w:p>
       <w:pPr>
         <w:rPr>
-          <w:rtl/>
-        </w:rPr>
-      </w:pPr>
-      <w:r>
-        <w:rPr>
-          <w:rFonts w:hint="cs"/>
+          <w:rFonts w:ascii="David" w:hAnsi="David"/>
+          <w:rtl/>
+        </w:rPr>
+      </w:pPr>
+      <w:r>
+        <w:rPr>
+          <w:rFonts w:ascii="David" w:hAnsi="David"/>
           <w:rtl/>
         </w:rPr>
         <w:t>ראשית, נציין שהבדלי הדיוק יחסית קטנים</w:t>
       </w:r>
       <w:r>
         <w:rPr>
-          <w:rFonts w:hint="cs"/>
+          <w:rFonts w:ascii="David" w:hAnsi="David"/>
           <w:rtl/>
         </w:rPr>
         <w:t xml:space="preserve"> וכן החלוקה ל-</w:t>
       </w:r>
       <w:r>
+        <w:rPr>
+          <w:rFonts w:ascii="David" w:hAnsi="David"/>
+        </w:rPr>
         <w:t>folds</w:t>
       </w:r>
       <w:r>
         <w:rPr>
-          <w:rFonts w:hint="cs"/>
+          <w:rFonts w:ascii="David" w:hAnsi="David"/>
           <w:rtl/>
         </w:rPr>
         <w:t xml:space="preserve"> אקראית,</w:t>
       </w:r>
       <w:r>
         <w:rPr>
-          <w:rFonts w:hint="cs"/>
+          <w:rFonts w:ascii="David" w:hAnsi="David"/>
           <w:rtl/>
         </w:rPr>
         <w:t xml:space="preserve"> לכן לא ניתן להסיק מסקנות נחרצות</w:t>
       </w:r>
       <w:r>
         <w:rPr>
-          <w:rFonts w:hint="cs"/>
+          <w:rFonts w:ascii="David" w:hAnsi="David"/>
           <w:rtl/>
         </w:rPr>
         <w:t xml:space="preserve"> מדי</w:t>
       </w:r>
       <w:r>
         <w:rPr>
-          <w:rFonts w:hint="cs"/>
+          <w:rFonts w:ascii="David" w:hAnsi="David"/>
           <w:rtl/>
         </w:rPr>
         <w:t xml:space="preserve"> מהתוצאות.</w:t>
@@ -242,186 +264,193 @@
     <w:p>
       <w:pPr>
         <w:rPr>
-          <w:rtl/>
-        </w:rPr>
-      </w:pPr>
-      <w:r>
-        <w:rPr>
-          <w:rFonts w:hint="cs"/>
+          <w:rFonts w:ascii="David" w:hAnsi="David"/>
+          <w:rtl/>
+        </w:rPr>
+      </w:pPr>
+      <w:r>
+        <w:rPr>
+          <w:rFonts w:ascii="David" w:hAnsi="David"/>
           <w:rtl/>
         </w:rPr>
         <w:t xml:space="preserve">אם בכל זאת מנתחים את התוצאות </w:t>
       </w:r>
       <w:r>
         <w:rPr>
-          <w:rFonts w:hint="cs"/>
+          <w:rFonts w:ascii="David" w:hAnsi="David"/>
           <w:rtl/>
         </w:rPr>
         <w:t xml:space="preserve">ניתן לשער שהביצועים היו מיטביים עבור </w:t>
       </w:r>
       <w:r>
+        <w:rPr>
+          <w:rFonts w:ascii="David" w:hAnsi="David"/>
+        </w:rPr>
         <w:t xml:space="preserve"> k = 1</w:t>
       </w:r>
       <w:r>
         <w:rPr>
-          <w:rFonts w:hint="cs"/>
+          <w:rFonts w:ascii="David" w:hAnsi="David"/>
           <w:rtl/>
         </w:rPr>
         <w:t xml:space="preserve"> </w:t>
       </w:r>
       <w:r>
         <w:rPr>
-          <w:rFonts w:hint="cs"/>
+          <w:rFonts w:ascii="David" w:hAnsi="David"/>
           <w:rtl/>
         </w:rPr>
         <w:t xml:space="preserve">וגרועים ביותר עבור </w:t>
       </w:r>
       <w:r>
+        <w:rPr>
+          <w:rFonts w:ascii="David" w:hAnsi="David"/>
+        </w:rPr>
         <w:t>k=7</w:t>
       </w:r>
       <w:r>
         <w:rPr>
-          <w:rFonts w:hint="cs"/>
+          <w:rFonts w:ascii="David" w:hAnsi="David"/>
           <w:rtl/>
         </w:rPr>
         <w:t xml:space="preserve"> </w:t>
       </w:r>
       <w:r>
         <w:rPr>
-          <w:rFonts w:hint="cs"/>
+          <w:rFonts w:ascii="David" w:hAnsi="David"/>
           <w:rtl/>
         </w:rPr>
         <w:t>משום שהגיוני ש</w:t>
       </w:r>
       <w:r>
         <w:rPr>
-          <w:rFonts w:hint="cs"/>
+          <w:rFonts w:ascii="David" w:hAnsi="David"/>
           <w:rtl/>
         </w:rPr>
         <w:t>ככ</w:t>
       </w:r>
       <w:r>
         <w:rPr>
-          <w:rFonts w:hint="cs"/>
+          <w:rFonts w:ascii="David" w:hAnsi="David"/>
           <w:rtl/>
         </w:rPr>
         <w:t>ל</w:t>
       </w:r>
       <w:r>
         <w:rPr>
-          <w:rFonts w:hint="cs"/>
+          <w:rFonts w:ascii="David" w:hAnsi="David"/>
           <w:rtl/>
         </w:rPr>
         <w:t xml:space="preserve"> ש</w:t>
       </w:r>
       <w:r>
         <w:rPr>
-          <w:rFonts w:hint="cs"/>
+          <w:rFonts w:ascii="David" w:hAnsi="David"/>
           <w:rtl/>
         </w:rPr>
         <w:t>אדם</w:t>
       </w:r>
       <w:r>
         <w:rPr>
-          <w:rFonts w:hint="cs"/>
+          <w:rFonts w:ascii="David" w:hAnsi="David"/>
           <w:rtl/>
         </w:rPr>
         <w:t xml:space="preserve"> דומה יותר לאדם אחר, מבחינת נתונים גופניים, כך</w:t>
       </w:r>
       <w:r>
         <w:rPr>
-          <w:rFonts w:hint="cs"/>
+          <w:rFonts w:ascii="David" w:hAnsi="David"/>
           <w:rtl/>
         </w:rPr>
         <w:t xml:space="preserve"> </w:t>
       </w:r>
       <w:r>
         <w:rPr>
-          <w:rFonts w:hint="cs"/>
+          <w:rFonts w:ascii="David" w:hAnsi="David"/>
           <w:rtl/>
         </w:rPr>
         <w:t>סביר יותר ש</w:t>
       </w:r>
       <w:r>
         <w:rPr>
-          <w:rFonts w:hint="cs"/>
+          <w:rFonts w:ascii="David" w:hAnsi="David"/>
           <w:rtl/>
         </w:rPr>
         <w:t xml:space="preserve">יהיו </w:t>
       </w:r>
       <w:r>
         <w:rPr>
-          <w:rFonts w:hint="cs"/>
+          <w:rFonts w:ascii="David" w:hAnsi="David"/>
           <w:rtl/>
         </w:rPr>
         <w:t xml:space="preserve">לו </w:t>
       </w:r>
       <w:r>
         <w:rPr>
-          <w:rFonts w:hint="cs"/>
+          <w:rFonts w:ascii="David" w:hAnsi="David"/>
           <w:rtl/>
         </w:rPr>
         <w:t>בעיות רפואיות דומות</w:t>
       </w:r>
       <w:r>
         <w:rPr>
-          <w:rFonts w:hint="cs"/>
+          <w:rFonts w:ascii="David" w:hAnsi="David"/>
           <w:rtl/>
         </w:rPr>
         <w:t xml:space="preserve"> לאותו אדם</w:t>
       </w:r>
       <w:r>
         <w:rPr>
-          <w:rFonts w:hint="cs"/>
+          <w:rFonts w:ascii="David" w:hAnsi="David"/>
           <w:rtl/>
         </w:rPr>
         <w:t>. לכן</w:t>
       </w:r>
       <w:r>
         <w:rPr>
-          <w:rFonts w:hint="cs"/>
+          <w:rFonts w:ascii="David" w:hAnsi="David"/>
           <w:rtl/>
         </w:rPr>
         <w:t>,</w:t>
       </w:r>
       <w:r>
         <w:rPr>
-          <w:rFonts w:hint="cs"/>
+          <w:rFonts w:ascii="David" w:hAnsi="David"/>
           <w:rtl/>
         </w:rPr>
         <w:t xml:space="preserve"> במקרה שלנו</w:t>
       </w:r>
       <w:r>
         <w:rPr>
-          <w:rFonts w:hint="cs"/>
+          <w:rFonts w:ascii="David" w:hAnsi="David"/>
           <w:rtl/>
         </w:rPr>
         <w:t>,</w:t>
       </w:r>
       <w:r>
         <w:rPr>
-          <w:rFonts w:hint="cs"/>
+          <w:rFonts w:ascii="David" w:hAnsi="David"/>
           <w:rtl/>
         </w:rPr>
         <w:t xml:space="preserve"> סביר שלאדם יהיו בעיות לב אם לאדם הדומה לו ביותר מבחינת נתונים גופניים יש בעיות לב, והתחשבות באנשים דומים פחות יכולה א</w:t>
       </w:r>
       <w:r>
         <w:rPr>
-          <w:rFonts w:hint="cs"/>
+          <w:rFonts w:ascii="David" w:hAnsi="David"/>
           <w:rtl/>
         </w:rPr>
         <w:t>ף</w:t>
       </w:r>
       <w:r>
         <w:rPr>
-          <w:rFonts w:hint="cs"/>
+          <w:rFonts w:ascii="David" w:hAnsi="David"/>
           <w:rtl/>
         </w:rPr>
         <w:t xml:space="preserve"> לפגוע בדיוק המסווג כפי שניתן לראות בתוצאותינו</w:t>
       </w:r>
       <w:r>
         <w:rPr>
-          <w:rFonts w:hint="cs"/>
+          <w:rFonts w:ascii="David" w:hAnsi="David"/>
           <w:rtl/>
         </w:rPr>
         <w:t>.</w:t>
@@ -430,42 +459,52 @@
     <w:p>
       <w:pPr>
         <w:rPr>
-          <w:rtl/>
-        </w:rPr>
-      </w:pPr>
-      <w:r>
-        <w:rPr>
-          <w:rFonts w:hint="cs"/>
+          <w:rFonts w:ascii="David" w:hAnsi="David"/>
+          <w:rtl/>
+        </w:rPr>
+      </w:pPr>
+      <w:r>
+        <w:rPr>
+          <w:rFonts w:ascii="David" w:hAnsi="David"/>
           <w:rtl/>
         </w:rPr>
         <w:t xml:space="preserve">בתוצאותינו ניתן להבחין במגמת ירידה בטיב הביצוע ככל שגדל ערכו של </w:t>
       </w:r>
       <w:r>
+        <w:rPr>
+          <w:rFonts w:ascii="David" w:hAnsi="David"/>
+        </w:rPr>
         <w:t>k</w:t>
       </w:r>
       <w:r>
         <w:rPr>
-          <w:rFonts w:hint="cs"/>
+          <w:rFonts w:ascii="David" w:hAnsi="David"/>
           <w:rtl/>
         </w:rPr>
         <w:t xml:space="preserve">, דבר שמחזק את הנימוק מעלה (הדיוקים הממוצעים עבור </w:t>
       </w:r>
       <w:r>
+        <w:rPr>
+          <w:rFonts w:ascii="David" w:hAnsi="David"/>
+        </w:rPr>
         <w:t>k = 3, 5</w:t>
       </w:r>
       <w:r>
         <w:rPr>
-          <w:rFonts w:hint="cs"/>
+          <w:rFonts w:ascii="David" w:hAnsi="David"/>
           <w:rtl/>
         </w:rPr>
         <w:t xml:space="preserve"> כמעט זהים וכנ"ל עבור </w:t>
       </w:r>
       <w:r>
+        <w:rPr>
+          <w:rFonts w:ascii="David" w:hAnsi="David"/>
+        </w:rPr>
         <w:t>k = 7, 13</w:t>
       </w:r>
       <w:r>
         <w:rPr>
-          <w:rFonts w:hint="cs"/>
+          <w:rFonts w:ascii="David" w:hAnsi="David"/>
           <w:rtl/>
         </w:rPr>
         <w:t>).</w:t>
@@ -474,36 +513,30 @@
     <w:p>
       <w:pPr>
         <w:rPr>
+          <w:rFonts w:ascii="David" w:hAnsi="David"/>
           <w:highlight w:val="yellow"/>
           <w:rtl/>
         </w:rPr>
       </w:pPr>
       <w:r>
         <w:rPr>
-          <w:rFonts w:hint="cs"/>
+          <w:rFonts w:ascii="David" w:hAnsi="David"/>
           <w:highlight w:val="yellow"/>
           <w:rtl/>
         </w:rPr>
-        <w:t>7.3)</w:t>
-      </w:r>
-      <w:r>
-        <w:rPr>
-          <w:rFonts w:hint="cs"/>
+        <w:t xml:space="preserve">7.3) להוסיף </w:t>
+      </w:r>
+      <w:r>
+        <w:rPr>
+          <w:rFonts w:ascii="David" w:hAnsi="David"/>
           <w:highlight w:val="yellow"/>
-          <w:rtl/>
-        </w:rPr>
-        <w:t xml:space="preserve"> להוסיף </w:t>
-      </w:r>
-      <w:r>
-        <w:rPr>
+        </w:rPr>
+        <w:t>csv</w:t>
+      </w:r>
+      <w:r>
+        <w:rPr>
+          <w:rFonts w:ascii="David" w:hAnsi="David"/>
           <w:highlight w:val="yellow"/>
-        </w:rPr>
-        <w:t>csv</w:t>
-      </w:r>
-      <w:r>
-        <w:rPr>
-          <w:rFonts w:hint="cs"/>
-          <w:highlight w:val="yellow"/>
           <w:rtl/>
         </w:rPr>
         <w:t>!</w:t>
@@ -512,17 +545,167 @@
     <w:p>
       <w:pPr>
         <w:rPr>
-          <w:highlight w:val="yellow"/>
-          <w:rtl/>
-        </w:rPr>
-      </w:pPr>
-      <w:r>
-        <w:rPr>
-          <w:rFonts w:hint="cs"/>
-          <w:highlight w:val="yellow"/>
-          <w:rtl/>
-        </w:rPr>
-        <w:t>7.4) הניסוי שבו התקבלו התוצאות הטובות ביותר הוא...</w:t>
+          <w:rFonts w:ascii="David" w:hAnsi="David"/>
+          <w:rtl/>
+        </w:rPr>
+      </w:pPr>
+      <w:r>
+        <w:rPr>
+          <w:rFonts w:ascii="David" w:hAnsi="David"/>
+          <w:rtl/>
+        </w:rPr>
+        <w:t>7.4) הניסוי שבו התקבלו התוצאות הטובות ביותר הוא</w:t>
+      </w:r>
+      <w:r>
+        <w:rPr>
+          <w:rFonts w:ascii="David" w:hAnsi="David"/>
+          <w:rtl/>
+        </w:rPr>
+        <w:t xml:space="preserve"> </w:t>
+      </w:r>
+      <w:r>
+        <w:rPr>
+          <w:rFonts w:ascii="David" w:hAnsi="David"/>
+          <w:rtl/>
+        </w:rPr>
+        <w:t>הניסוי משאלה 5.3 (</w:t>
+      </w:r>
+      <w:proofErr w:type="spellStart"/>
+      <w:r>
+        <w:rPr>
+          <w:rFonts w:ascii="David" w:hAnsi="David"/>
+        </w:rPr>
+        <w:t>knn</w:t>
+      </w:r>
+      <w:proofErr w:type="spellEnd"/>
+      <w:r>
+        <w:rPr>
+          <w:rFonts w:ascii="David" w:hAnsi="David"/>
+          <w:rtl/>
+        </w:rPr>
+        <w:t xml:space="preserve"> עם </w:t>
+      </w:r>
+      <w:r>
+        <w:rPr>
+          <w:rFonts w:ascii="David" w:hAnsi="David"/>
+        </w:rPr>
+        <w:t>k = 1</w:t>
+      </w:r>
+      <w:r>
+        <w:rPr>
+          <w:rFonts w:ascii="David" w:hAnsi="David"/>
+          <w:rtl/>
+        </w:rPr>
+        <w:t>).</w:t>
+      </w:r>
+    </w:p>
+    <w:p>
+      <w:pPr>
+        <w:rPr>
+          <w:rFonts w:ascii="David" w:hAnsi="David"/>
+          <w:rtl/>
+        </w:rPr>
+      </w:pPr>
+    </w:p>
+    <w:p>
+      <w:pPr>
+        <w:rPr>
+          <w:rFonts w:ascii="David" w:hAnsi="David"/>
+          <w:sz w:val="32"/>
+          <w:szCs w:val="32"/>
+          <w:rtl/>
+        </w:rPr>
+      </w:pPr>
+      <w:r>
+        <w:rPr>
+          <w:rFonts w:ascii="David" w:hAnsi="David"/>
+          <w:sz w:val="32"/>
+          <w:szCs w:val="32"/>
+          <w:rtl/>
+        </w:rPr>
+        <w:t xml:space="preserve">חלק </w:t>
+      </w:r>
+      <w:r>
+        <w:rPr>
+          <w:rFonts w:ascii="David" w:hAnsi="David"/>
+          <w:sz w:val="32"/>
+          <w:szCs w:val="32"/>
+          <w:rtl/>
+        </w:rPr>
+        <w:t>ג</w:t>
+      </w:r>
+      <w:r>
+        <w:rPr>
+          <w:rFonts w:ascii="David" w:hAnsi="David"/>
+          <w:sz w:val="32"/>
+          <w:szCs w:val="32"/>
+          <w:rtl/>
+        </w:rPr>
+        <w:t>'</w:t>
+      </w:r>
+    </w:p>
+    <w:p>
+      <w:pPr>
+        <w:pStyle w:val="NormalWeb"/>
+        <w:numPr>
+          <w:ilvl w:val="0"/>
+          <w:numId w:val="1"/>
+        </w:numPr>
+        <w:bidi/>
+        <w:spacing w:before="0" w:beforeAutospacing="0" w:after="0" w:afterAutospacing="0"/>
+        <w:rPr>
+          <w:rFonts w:ascii="David" w:hAnsi="David" w:cs="David"/>
+        </w:rPr>
+      </w:pPr>
+      <w:r>
+        <w:rPr>
+          <w:rFonts w:ascii="David" w:hAnsi="David" w:cs="David"/>
+          <w:rtl/>
+        </w:rPr>
+        <w:t>לסווג תוך משקול תוצאות מספר מסווגים או לחילופין להכריע לפי רוב</w:t>
+      </w:r>
+    </w:p>
+    <w:p>
+      <w:pPr>
+        <w:pStyle w:val="NormalWeb"/>
+        <w:numPr>
+          <w:ilvl w:val="0"/>
+          <w:numId w:val="1"/>
+        </w:numPr>
+        <w:bidi/>
+        <w:spacing w:before="0" w:beforeAutospacing="0" w:after="0" w:afterAutospacing="0"/>
+        <w:rPr>
+          <w:rFonts w:ascii="David" w:hAnsi="David" w:cs="David"/>
+        </w:rPr>
+      </w:pPr>
+      <w:r>
+        <w:rPr>
+          <w:rFonts w:ascii="David" w:hAnsi="David" w:cs="David"/>
+          <w:rtl/>
+        </w:rPr>
+        <w:t>לבחון תכונות מיותרות או אפילו שפוגעות בסיווג</w:t>
+      </w:r>
+    </w:p>
+    <w:p>
+      <w:pPr>
+        <w:pStyle w:val="NormalWeb"/>
+        <w:numPr>
+          <w:ilvl w:val="0"/>
+          <w:numId w:val="1"/>
+        </w:numPr>
+        <w:bidi/>
+        <w:spacing w:before="0" w:beforeAutospacing="0" w:after="0" w:afterAutospacing="0"/>
+        <w:rPr>
+          <w:rFonts w:ascii="David" w:hAnsi="David" w:cs="David"/>
+          <w:rtl/>
+        </w:rPr>
+      </w:pPr>
+      <w:r>
+        <w:rPr>
+          <w:rFonts w:ascii="David" w:hAnsi="David" w:cs="David"/>
+          <w:rtl/>
+        </w:rPr>
+        <w:t>הכוונה של הסגל בעמוד 6</w:t>
       </w:r>
       <w:bookmarkStart w:id="0" w:name="_GoBack"/>
       <w:bookmarkEnd w:id="0"/>
@@ -530,15 +713,15 @@
     <w:p>
       <w:pPr>
         <w:rPr>
-          <w:rFonts w:hint="cs"/>
-          <w:rtl/>
-        </w:rPr>
-      </w:pPr>
-    </w:p>
-    <w:p>
-      <w:pPr>
-        <w:rPr>
-          <w:rFonts w:hint="cs"/>
+          <w:rFonts w:ascii="David" w:hAnsi="David"/>
+          <w:rtl/>
+        </w:rPr>
+      </w:pPr>
+    </w:p>
+    <w:p>
+      <w:pPr>
+        <w:rPr>
+          <w:rFonts w:ascii="David" w:hAnsi="David"/>
         </w:rPr>
       </w:pPr>
     </w:p>
@@ -550,6 +733,127 @@
     </w:sectPr>
   </w:body>
 </w:document>
+</file>
+
+<file path=word/numbering.xml><?xml version="1.0" encoding="utf-8"?>
+<w:numbering xmlns:wpc="http://schemas.microsoft.com/office/word/2010/wordprocessingCanvas" xmlns:cx="http://schemas.microsoft.com/office/drawing/2014/chartex" xmlns:cx1="http://schemas.microsoft.com/office/drawing/2015/9/8/chartex" xmlns:cx2="http://schemas.microsoft.com/office/drawing/2015/10/21/chartex" xmlns:cx3="http://schemas.microsoft.com/office/drawing/2016/5/9/chartex" xmlns:cx4="http://schemas.microsoft.com/office/drawing/2016/5/10/chartex" xmlns:cx5="http://schemas.microsoft.com/office/drawing/2016/5/11/chartex" xmlns:cx6="http://schemas.microsoft.com/office/drawing/2016/5/12/chartex" xmlns:cx7="http://schemas.microsoft.com/office/drawing/2016/5/13/chartex" xmlns:cx8="http://schemas.microsoft.com/office/drawing/2016/5/14/chartex" xmlns:mc="http://schemas.openxmlformats.org/markup-compatibility/2006" xmlns:aink="http://schemas.microsoft.com/office/drawing/2016/ink" xmlns:am3d="http://schemas.microsoft.com/office/drawing/2017/model3d" xmlns:o="urn:schemas-microsoft-com:office:office" xmlns:r="http://schemas.openxmlformats.org/officeDocument/2006/relationships" xmlns:m="http://schemas.openxmlformats.org/officeDocument/2006/math" xmlns:v="urn:schemas-microsoft-com:vml" xmlns:wp14="http://schemas.microsoft.com/office/word/2010/wordprocessingDrawing" xmlns:wp="http://schemas.openxmlformats.org/drawingml/2006/wordprocessingDrawing" xmlns:w10="urn:schemas-microsoft-com:office:word" xmlns:w="http://schemas.openxmlformats.org/wordprocessingml/2006/main" xmlns:w14="http://schemas.microsoft.com/office/word/2010/wordml" xmlns:w15="http://schemas.microsoft.com/office/word/2012/wordml" xmlns:w16cid="http://schemas.microsoft.com/office/word/2016/wordml/cid" xmlns:w16se="http://schemas.microsoft.com/office/word/2015/wordml/symex" xmlns:wpg="http://schemas.microsoft.com/office/word/2010/wordprocessingGroup" xmlns:wpi="http://schemas.microsoft.com/office/word/2010/wordprocessingInk" xmlns:wne="http://schemas.microsoft.com/office/word/2006/wordml" xmlns:wps="http://schemas.microsoft.com/office/word/2010/wordprocessingShape" mc:Ignorable="w14 w15 w16se w16cid wp14">
+  <w:abstractNum w:abstractNumId="0" w15:restartNumberingAfterBreak="0">
+    <w:nsid w:val="747A43BB"/>
+    <w:multiLevelType w:val="hybridMultilevel"/>
+    <w:tmpl w:val="78442366"/>
+    <w:lvl w:ilvl="0" w:tplc="3CC0FDE8">
+      <w:start w:val="7"/>
+      <w:numFmt w:val="bullet"/>
+      <w:lvlText w:val=""/>
+      <w:lvlJc w:val="left"/>
+      <w:pPr>
+        <w:ind w:left="720" w:hanging="360"/>
+      </w:pPr>
+      <w:rPr>
+        <w:rFonts w:ascii="Symbol" w:eastAsia="Times New Roman" w:hAnsi="Symbol" w:cs="Calibri" w:hint="default"/>
+      </w:rPr>
+    </w:lvl>
+    <w:lvl w:ilvl="1" w:tplc="04090003" w:tentative="1">
+      <w:start w:val="1"/>
+      <w:numFmt w:val="bullet"/>
+      <w:lvlText w:val="o"/>
+      <w:lvlJc w:val="left"/>
+      <w:pPr>
+        <w:ind w:left="1440" w:hanging="360"/>
+      </w:pPr>
+      <w:rPr>
+        <w:rFonts w:ascii="Courier New" w:hAnsi="Courier New" w:cs="Courier New" w:hint="default"/>
+      </w:rPr>
+    </w:lvl>
+    <w:lvl w:ilvl="2" w:tplc="04090005" w:tentative="1">
+      <w:start w:val="1"/>
+      <w:numFmt w:val="bullet"/>
+      <w:lvlText w:val=""/>
+      <w:lvlJc w:val="left"/>
+      <w:pPr>
+        <w:ind w:left="2160" w:hanging="360"/>
+      </w:pPr>
+      <w:rPr>
+        <w:rFonts w:ascii="Wingdings" w:hAnsi="Wingdings" w:hint="default"/>
+      </w:rPr>
+    </w:lvl>
+    <w:lvl w:ilvl="3" w:tplc="04090001" w:tentative="1">
+      <w:start w:val="1"/>
+      <w:numFmt w:val="bullet"/>
+      <w:lvlText w:val=""/>
+      <w:lvlJc w:val="left"/>
+      <w:pPr>
+        <w:ind w:left="2880" w:hanging="360"/>
+      </w:pPr>
+      <w:rPr>
+        <w:rFonts w:ascii="Symbol" w:hAnsi="Symbol" w:hint="default"/>
+      </w:rPr>
+    </w:lvl>
+    <w:lvl w:ilvl="4" w:tplc="04090003" w:tentative="1">
+      <w:start w:val="1"/>
+      <w:numFmt w:val="bullet"/>
+      <w:lvlText w:val="o"/>
+      <w:lvlJc w:val="left"/>
+      <w:pPr>
+        <w:ind w:left="3600" w:hanging="360"/>
+      </w:pPr>
+      <w:rPr>
+        <w:rFonts w:ascii="Courier New" w:hAnsi="Courier New" w:cs="Courier New" w:hint="default"/>
+      </w:rPr>
+    </w:lvl>
+    <w:lvl w:ilvl="5" w:tplc="04090005" w:tentative="1">
+      <w:start w:val="1"/>
+      <w:numFmt w:val="bullet"/>
+      <w:lvlText w:val=""/>
+      <w:lvlJc w:val="left"/>
+      <w:pPr>
+        <w:ind w:left="4320" w:hanging="360"/>
+      </w:pPr>
+      <w:rPr>
+        <w:rFonts w:ascii="Wingdings" w:hAnsi="Wingdings" w:hint="default"/>
+      </w:rPr>
+    </w:lvl>
+    <w:lvl w:ilvl="6" w:tplc="04090001" w:tentative="1">
+      <w:start w:val="1"/>
+      <w:numFmt w:val="bullet"/>
+      <w:lvlText w:val=""/>
+      <w:lvlJc w:val="left"/>
+      <w:pPr>
+        <w:ind w:left="5040" w:hanging="360"/>
+      </w:pPr>
+      <w:rPr>
+        <w:rFonts w:ascii="Symbol" w:hAnsi="Symbol" w:hint="default"/>
+      </w:rPr>
+    </w:lvl>
+    <w:lvl w:ilvl="7" w:tplc="04090003" w:tentative="1">
+      <w:start w:val="1"/>
+      <w:numFmt w:val="bullet"/>
+      <w:lvlText w:val="o"/>
+      <w:lvlJc w:val="left"/>
+      <w:pPr>
+        <w:ind w:left="5760" w:hanging="360"/>
+      </w:pPr>
+      <w:rPr>
+        <w:rFonts w:ascii="Courier New" w:hAnsi="Courier New" w:cs="Courier New" w:hint="default"/>
+      </w:rPr>
+    </w:lvl>
+    <w:lvl w:ilvl="8" w:tplc="04090005" w:tentative="1">
+      <w:start w:val="1"/>
+      <w:numFmt w:val="bullet"/>
+      <w:lvlText w:val=""/>
+      <w:lvlJc w:val="left"/>
+      <w:pPr>
+        <w:ind w:left="6480" w:hanging="360"/>
+      </w:pPr>
+      <w:rPr>
+        <w:rFonts w:ascii="Wingdings" w:hAnsi="Wingdings" w:hint="default"/>
+      </w:rPr>
+    </w:lvl>
+  </w:abstractNum>
+  <w:num w:numId="1">
+    <w:abstractNumId w:val="0"/>
+  </w:num>
+</w:numbering>
 </file>
 
 <file path=word/styles.xml><?xml version="1.0" encoding="utf-8"?>
@@ -988,6 +1292,21 @@
       <w:color w:val="808080"/>
     </w:rPr>
   </w:style>
+  <w:style w:type="paragraph" w:styleId="NormalWeb">
+    <w:name w:val="Normal (Web)"/>
+    <w:basedOn w:val="a"/>
+    <w:uiPriority w:val="99"/>
+    <w:semiHidden/>
+    <w:unhideWhenUsed/>
+    <w:rsid w:val="007E2CC4"/>
+    <w:pPr>
+      <w:bidi w:val="0"/>
+      <w:spacing w:before="100" w:beforeAutospacing="1" w:after="100" w:afterAutospacing="1" w:line="240" w:lineRule="auto"/>
+    </w:pPr>
+    <w:rPr>
+      <w:rFonts w:ascii="Times New Roman" w:eastAsia="Times New Roman" w:hAnsi="Times New Roman" w:cs="Times New Roman"/>
+    </w:rPr>
+  </w:style>
 </w:styles>
 </file>
 

</xml_diff>